<commit_message>
New Eagle Verification doc
</commit_message>
<xml_diff>
--- a/src/content/Eagle-Verification.docx
+++ b/src/content/Eagle-Verification.docx
@@ -1,6 +1,6 @@
 
 <file path=word/document.xml><?xml version="1.0" encoding="utf-8"?>
-<w:document xmlns:wpc="http://schemas.microsoft.com/office/word/2010/wordprocessingCanvas" xmlns:mc="http://schemas.openxmlformats.org/markup-compatibility/2006" xmlns:o="urn:schemas-microsoft-com:office:office" xmlns:r="http://schemas.openxmlformats.org/officeDocument/2006/relationships" xmlns:m="http://schemas.openxmlformats.org/officeDocument/2006/math" xmlns:v="urn:schemas-microsoft-com:vml" xmlns:wp14="http://schemas.microsoft.com/office/word/2010/wordprocessingDrawing" xmlns:wp="http://schemas.openxmlformats.org/drawingml/2006/wordprocessingDrawing" xmlns:w10="urn:schemas-microsoft-com:office:word" xmlns:w="http://schemas.openxmlformats.org/wordprocessingml/2006/main" xmlns:w14="http://schemas.microsoft.com/office/word/2010/wordml" xmlns:w15="http://schemas.microsoft.com/office/word/2012/wordml" xmlns:wpg="http://schemas.microsoft.com/office/word/2010/wordprocessingGroup" xmlns:wpi="http://schemas.microsoft.com/office/word/2010/wordprocessingInk" xmlns:wne="http://schemas.microsoft.com/office/word/2006/wordml" xmlns:wps="http://schemas.microsoft.com/office/word/2010/wordprocessingShape" mc:Ignorable="w14 w15 wp14">
+<w:document xmlns:wpc="http://schemas.microsoft.com/office/word/2010/wordprocessingCanvas" xmlns:mo="http://schemas.microsoft.com/office/mac/office/2008/main" xmlns:mc="http://schemas.openxmlformats.org/markup-compatibility/2006" xmlns:mv="urn:schemas-microsoft-com:mac:vml" xmlns:o="urn:schemas-microsoft-com:office:office" xmlns:r="http://schemas.openxmlformats.org/officeDocument/2006/relationships" xmlns:m="http://schemas.openxmlformats.org/officeDocument/2006/math" xmlns:v="urn:schemas-microsoft-com:vml" xmlns:wp14="http://schemas.microsoft.com/office/word/2010/wordprocessingDrawing" xmlns:wp="http://schemas.openxmlformats.org/drawingml/2006/wordprocessingDrawing" xmlns:w10="urn:schemas-microsoft-com:office:word" xmlns:w="http://schemas.openxmlformats.org/wordprocessingml/2006/main" xmlns:w14="http://schemas.microsoft.com/office/word/2010/wordml" xmlns:w15="http://schemas.microsoft.com/office/word/2012/wordml" xmlns:wpg="http://schemas.microsoft.com/office/word/2010/wordprocessingGroup" xmlns:wpi="http://schemas.microsoft.com/office/word/2010/wordprocessingInk" xmlns:wne="http://schemas.microsoft.com/office/word/2006/wordml" xmlns:wps="http://schemas.microsoft.com/office/word/2010/wordprocessingShape" mc:Ignorable="w14 w15 wp14">
   <w:body>
     <w:p/>
     <w:p>
@@ -58,8 +58,6 @@
         </w:rPr>
         <w:fldChar w:fldCharType="separate"/>
       </w:r>
-      <w:bookmarkStart w:id="1" w:name="_GoBack"/>
-      <w:bookmarkEnd w:id="1"/>
       <w:r>
         <w:rPr>
           <w:noProof/>
@@ -144,7 +142,7 @@
       <w:r>
         <w:t xml:space="preserve"> </w:t>
       </w:r>
-      <w:bookmarkStart w:id="2" w:name="Text2"/>
+      <w:bookmarkStart w:id="1" w:name="Text2"/>
       <w:r>
         <w:fldChar w:fldCharType="begin">
           <w:ffData>
@@ -181,7 +179,7 @@
       <w:r>
         <w:fldChar w:fldCharType="end"/>
       </w:r>
-      <w:bookmarkEnd w:id="2"/>
+      <w:bookmarkEnd w:id="1"/>
       <w:r>
         <w:tab/>
       </w:r>
@@ -226,7 +224,7 @@
       <w:r>
         <w:tab/>
       </w:r>
-      <w:bookmarkStart w:id="3" w:name="Text3"/>
+      <w:bookmarkStart w:id="2" w:name="Text3"/>
       <w:r>
         <w:fldChar w:fldCharType="begin">
           <w:ffData>
@@ -263,7 +261,7 @@
       <w:r>
         <w:fldChar w:fldCharType="end"/>
       </w:r>
-      <w:bookmarkEnd w:id="3"/>
+      <w:bookmarkEnd w:id="2"/>
       <w:r>
         <w:tab/>
       </w:r>
@@ -277,7 +275,7 @@
       <w:r>
         <w:tab/>
       </w:r>
-      <w:bookmarkStart w:id="4" w:name="Text4"/>
+      <w:bookmarkStart w:id="3" w:name="Text4"/>
       <w:r>
         <w:fldChar w:fldCharType="begin">
           <w:ffData>
@@ -305,7 +303,7 @@
       <w:r>
         <w:fldChar w:fldCharType="end"/>
       </w:r>
-      <w:bookmarkEnd w:id="4"/>
+      <w:bookmarkEnd w:id="3"/>
       <w:r>
         <w:tab/>
       </w:r>
@@ -325,7 +323,7 @@
       <w:r>
         <w:tab/>
       </w:r>
-      <w:bookmarkStart w:id="5" w:name="Text5"/>
+      <w:bookmarkStart w:id="4" w:name="Text5"/>
       <w:r>
         <w:fldChar w:fldCharType="begin">
           <w:ffData>
@@ -362,7 +360,7 @@
       <w:r>
         <w:fldChar w:fldCharType="end"/>
       </w:r>
-      <w:bookmarkEnd w:id="5"/>
+      <w:bookmarkEnd w:id="4"/>
       <w:r>
         <w:tab/>
       </w:r>
@@ -377,7 +375,7 @@
       <w:r>
         <w:t xml:space="preserve">  </w:t>
       </w:r>
-      <w:bookmarkStart w:id="6" w:name="Text6"/>
+      <w:bookmarkStart w:id="5" w:name="Text6"/>
       <w:r>
         <w:fldChar w:fldCharType="begin">
           <w:ffData>
@@ -414,7 +412,7 @@
       <w:r>
         <w:fldChar w:fldCharType="end"/>
       </w:r>
-      <w:bookmarkEnd w:id="6"/>
+      <w:bookmarkEnd w:id="5"/>
       <w:r>
         <w:tab/>
       </w:r>
@@ -444,7 +442,7 @@
       <w:r>
         <w:t xml:space="preserve">  </w:t>
       </w:r>
-      <w:bookmarkStart w:id="7" w:name="Text7"/>
+      <w:bookmarkStart w:id="6" w:name="Text7"/>
       <w:r>
         <w:fldChar w:fldCharType="begin">
           <w:ffData>
@@ -481,7 +479,7 @@
       <w:r>
         <w:fldChar w:fldCharType="end"/>
       </w:r>
-      <w:bookmarkEnd w:id="7"/>
+      <w:bookmarkEnd w:id="6"/>
       <w:r>
         <w:tab/>
       </w:r>
@@ -495,7 +493,7 @@
       <w:r>
         <w:tab/>
       </w:r>
-      <w:bookmarkStart w:id="8" w:name="Text8"/>
+      <w:bookmarkStart w:id="7" w:name="Text8"/>
       <w:r>
         <w:fldChar w:fldCharType="begin">
           <w:ffData>
@@ -532,7 +530,7 @@
       <w:r>
         <w:fldChar w:fldCharType="end"/>
       </w:r>
-      <w:bookmarkEnd w:id="8"/>
+      <w:bookmarkEnd w:id="7"/>
       <w:r>
         <w:tab/>
       </w:r>
@@ -547,7 +545,7 @@
       <w:r>
         <w:tab/>
       </w:r>
-      <w:bookmarkStart w:id="9" w:name="Text9"/>
+      <w:bookmarkStart w:id="8" w:name="Text9"/>
       <w:r>
         <w:fldChar w:fldCharType="begin">
           <w:ffData>
@@ -584,7 +582,7 @@
       <w:r>
         <w:fldChar w:fldCharType="end"/>
       </w:r>
-      <w:bookmarkEnd w:id="9"/>
+      <w:bookmarkEnd w:id="8"/>
       <w:r>
         <w:tab/>
       </w:r>
@@ -605,7 +603,7 @@
       <w:r>
         <w:tab/>
       </w:r>
-      <w:bookmarkStart w:id="10" w:name="Text10"/>
+      <w:bookmarkStart w:id="9" w:name="Text10"/>
       <w:r>
         <w:fldChar w:fldCharType="begin">
           <w:ffData>
@@ -657,7 +655,7 @@
       <w:r>
         <w:fldChar w:fldCharType="end"/>
       </w:r>
-      <w:bookmarkEnd w:id="10"/>
+      <w:bookmarkEnd w:id="9"/>
       <w:r>
         <w:tab/>
       </w:r>
@@ -694,7 +692,7 @@
           </w:ffData>
         </w:fldChar>
       </w:r>
-      <w:bookmarkStart w:id="11" w:name="Check1"/>
+      <w:bookmarkStart w:id="10" w:name="Check1"/>
       <w:r>
         <w:instrText xml:space="preserve"> FORMCHECKBOX </w:instrText>
       </w:r>
@@ -704,7 +702,7 @@
       <w:r>
         <w:fldChar w:fldCharType="end"/>
       </w:r>
-      <w:bookmarkEnd w:id="11"/>
+      <w:bookmarkEnd w:id="10"/>
       <w:r>
         <w:t xml:space="preserve"> </w:t>
       </w:r>
@@ -730,7 +728,7 @@
           </w:ffData>
         </w:fldChar>
       </w:r>
-      <w:bookmarkStart w:id="12" w:name="Check2"/>
+      <w:bookmarkStart w:id="11" w:name="Check2"/>
       <w:r>
         <w:instrText xml:space="preserve"> FORMCHECKBOX </w:instrText>
       </w:r>
@@ -740,13 +738,15 @@
       <w:r>
         <w:fldChar w:fldCharType="end"/>
       </w:r>
+      <w:bookmarkEnd w:id="11"/>
+      <w:r>
+        <w:t xml:space="preserve"> </w:t>
+      </w:r>
+      <w:r>
+        <w:t xml:space="preserve">No </w:t>
+      </w:r>
+      <w:bookmarkStart w:id="12" w:name="_GoBack"/>
       <w:bookmarkEnd w:id="12"/>
-      <w:r>
-        <w:t xml:space="preserve"> </w:t>
-      </w:r>
-      <w:r>
-        <w:t xml:space="preserve">No </w:t>
-      </w:r>
     </w:p>
     <w:p>
       <w:r>
@@ -940,13 +940,8 @@
       <w:pPr>
         <w:spacing w:after="0" w:line="240" w:lineRule="auto"/>
       </w:pPr>
-      <w:proofErr w:type="gramStart"/>
-      <w:r>
-        <w:t>upon</w:t>
-      </w:r>
-      <w:proofErr w:type="gramEnd"/>
-      <w:r>
-        <w:t xml:space="preserve"> joining?</w:t>
+      <w:r>
+        <w:t>upon joining?</w:t>
       </w:r>
       <w:r>
         <w:tab/>
@@ -1792,12 +1787,8 @@
       </w:r>
     </w:p>
     <w:sectPr>
-      <w:headerReference w:type="even" r:id="rId7"/>
-      <w:headerReference w:type="default" r:id="rId8"/>
-      <w:footerReference w:type="even" r:id="rId9"/>
-      <w:footerReference w:type="default" r:id="rId10"/>
-      <w:headerReference w:type="first" r:id="rId11"/>
-      <w:footerReference w:type="first" r:id="rId12"/>
+      <w:headerReference w:type="default" r:id="rId7"/>
+      <w:footerReference w:type="default" r:id="rId8"/>
       <w:pgSz w:w="12240" w:h="15840"/>
       <w:pgMar w:top="1440" w:right="1440" w:bottom="1440" w:left="1440" w:header="720" w:footer="720" w:gutter="0"/>
       <w:cols w:space="720"/>
@@ -1808,7 +1799,7 @@
 </file>
 
 <file path=word/endnotes.xml><?xml version="1.0" encoding="utf-8"?>
-<w:endnotes xmlns:wpc="http://schemas.microsoft.com/office/word/2010/wordprocessingCanvas" xmlns:mc="http://schemas.openxmlformats.org/markup-compatibility/2006" xmlns:o="urn:schemas-microsoft-com:office:office" xmlns:r="http://schemas.openxmlformats.org/officeDocument/2006/relationships" xmlns:m="http://schemas.openxmlformats.org/officeDocument/2006/math" xmlns:v="urn:schemas-microsoft-com:vml" xmlns:wp14="http://schemas.microsoft.com/office/word/2010/wordprocessingDrawing" xmlns:wp="http://schemas.openxmlformats.org/drawingml/2006/wordprocessingDrawing" xmlns:w10="urn:schemas-microsoft-com:office:word" xmlns:w="http://schemas.openxmlformats.org/wordprocessingml/2006/main" xmlns:w14="http://schemas.microsoft.com/office/word/2010/wordml" xmlns:w15="http://schemas.microsoft.com/office/word/2012/wordml" xmlns:wpg="http://schemas.microsoft.com/office/word/2010/wordprocessingGroup" xmlns:wpi="http://schemas.microsoft.com/office/word/2010/wordprocessingInk" xmlns:wne="http://schemas.microsoft.com/office/word/2006/wordml" xmlns:wps="http://schemas.microsoft.com/office/word/2010/wordprocessingShape" mc:Ignorable="w14 w15 wp14">
+<w:endnotes xmlns:wpc="http://schemas.microsoft.com/office/word/2010/wordprocessingCanvas" xmlns:mo="http://schemas.microsoft.com/office/mac/office/2008/main" xmlns:mc="http://schemas.openxmlformats.org/markup-compatibility/2006" xmlns:mv="urn:schemas-microsoft-com:mac:vml" xmlns:o="urn:schemas-microsoft-com:office:office" xmlns:r="http://schemas.openxmlformats.org/officeDocument/2006/relationships" xmlns:m="http://schemas.openxmlformats.org/officeDocument/2006/math" xmlns:v="urn:schemas-microsoft-com:vml" xmlns:wp14="http://schemas.microsoft.com/office/word/2010/wordprocessingDrawing" xmlns:wp="http://schemas.openxmlformats.org/drawingml/2006/wordprocessingDrawing" xmlns:w10="urn:schemas-microsoft-com:office:word" xmlns:w="http://schemas.openxmlformats.org/wordprocessingml/2006/main" xmlns:w14="http://schemas.microsoft.com/office/word/2010/wordml" xmlns:w15="http://schemas.microsoft.com/office/word/2012/wordml" xmlns:wpg="http://schemas.microsoft.com/office/word/2010/wordprocessingGroup" xmlns:wpi="http://schemas.microsoft.com/office/word/2010/wordprocessingInk" xmlns:wne="http://schemas.microsoft.com/office/word/2006/wordml" xmlns:wps="http://schemas.microsoft.com/office/word/2010/wordprocessingShape" mc:Ignorable="w14 w15 wp14">
   <w:endnote w:type="separator" w:id="-1">
     <w:p>
       <w:pPr>
@@ -1833,17 +1824,7 @@
 </file>
 
 <file path=word/footer1.xml><?xml version="1.0" encoding="utf-8"?>
-<w:ftr xmlns:wpc="http://schemas.microsoft.com/office/word/2010/wordprocessingCanvas" xmlns:mc="http://schemas.openxmlformats.org/markup-compatibility/2006" xmlns:o="urn:schemas-microsoft-com:office:office" xmlns:r="http://schemas.openxmlformats.org/officeDocument/2006/relationships" xmlns:m="http://schemas.openxmlformats.org/officeDocument/2006/math" xmlns:v="urn:schemas-microsoft-com:vml" xmlns:wp14="http://schemas.microsoft.com/office/word/2010/wordprocessingDrawing" xmlns:wp="http://schemas.openxmlformats.org/drawingml/2006/wordprocessingDrawing" xmlns:w10="urn:schemas-microsoft-com:office:word" xmlns:w="http://schemas.openxmlformats.org/wordprocessingml/2006/main" xmlns:w14="http://schemas.microsoft.com/office/word/2010/wordml" xmlns:w15="http://schemas.microsoft.com/office/word/2012/wordml" xmlns:wpg="http://schemas.microsoft.com/office/word/2010/wordprocessingGroup" xmlns:wpi="http://schemas.microsoft.com/office/word/2010/wordprocessingInk" xmlns:wne="http://schemas.microsoft.com/office/word/2006/wordml" xmlns:wps="http://schemas.microsoft.com/office/word/2010/wordprocessingShape" mc:Ignorable="w14 w15 wp14">
-  <w:p>
-    <w:pPr>
-      <w:pStyle w:val="Footer"/>
-    </w:pPr>
-  </w:p>
-</w:ftr>
-</file>
-
-<file path=word/footer2.xml><?xml version="1.0" encoding="utf-8"?>
-<w:ftr xmlns:wpc="http://schemas.microsoft.com/office/word/2010/wordprocessingCanvas" xmlns:mc="http://schemas.openxmlformats.org/markup-compatibility/2006" xmlns:o="urn:schemas-microsoft-com:office:office" xmlns:r="http://schemas.openxmlformats.org/officeDocument/2006/relationships" xmlns:m="http://schemas.openxmlformats.org/officeDocument/2006/math" xmlns:v="urn:schemas-microsoft-com:vml" xmlns:wp14="http://schemas.microsoft.com/office/word/2010/wordprocessingDrawing" xmlns:wp="http://schemas.openxmlformats.org/drawingml/2006/wordprocessingDrawing" xmlns:w10="urn:schemas-microsoft-com:office:word" xmlns:w="http://schemas.openxmlformats.org/wordprocessingml/2006/main" xmlns:w14="http://schemas.microsoft.com/office/word/2010/wordml" xmlns:w15="http://schemas.microsoft.com/office/word/2012/wordml" xmlns:wpg="http://schemas.microsoft.com/office/word/2010/wordprocessingGroup" xmlns:wpi="http://schemas.microsoft.com/office/word/2010/wordprocessingInk" xmlns:wne="http://schemas.microsoft.com/office/word/2006/wordml" xmlns:wps="http://schemas.microsoft.com/office/word/2010/wordprocessingShape" mc:Ignorable="w14 w15 wp14">
+<w:ftr xmlns:wpc="http://schemas.microsoft.com/office/word/2010/wordprocessingCanvas" xmlns:mo="http://schemas.microsoft.com/office/mac/office/2008/main" xmlns:mc="http://schemas.openxmlformats.org/markup-compatibility/2006" xmlns:mv="urn:schemas-microsoft-com:mac:vml" xmlns:o="urn:schemas-microsoft-com:office:office" xmlns:r="http://schemas.openxmlformats.org/officeDocument/2006/relationships" xmlns:m="http://schemas.openxmlformats.org/officeDocument/2006/math" xmlns:v="urn:schemas-microsoft-com:vml" xmlns:wp14="http://schemas.microsoft.com/office/word/2010/wordprocessingDrawing" xmlns:wp="http://schemas.openxmlformats.org/drawingml/2006/wordprocessingDrawing" xmlns:w10="urn:schemas-microsoft-com:office:word" xmlns:w="http://schemas.openxmlformats.org/wordprocessingml/2006/main" xmlns:w14="http://schemas.microsoft.com/office/word/2010/wordml" xmlns:w15="http://schemas.microsoft.com/office/word/2012/wordml" xmlns:wpg="http://schemas.microsoft.com/office/word/2010/wordprocessingGroup" xmlns:wpi="http://schemas.microsoft.com/office/word/2010/wordprocessingInk" xmlns:wne="http://schemas.microsoft.com/office/word/2006/wordml" xmlns:wps="http://schemas.microsoft.com/office/word/2010/wordprocessingShape" mc:Ignorable="w14 w15 wp14">
   <w:p>
     <w:pPr>
       <w:pStyle w:val="Footer"/>
@@ -1906,18 +1887,8 @@
 </w:ftr>
 </file>
 
-<file path=word/footer3.xml><?xml version="1.0" encoding="utf-8"?>
-<w:ftr xmlns:wpc="http://schemas.microsoft.com/office/word/2010/wordprocessingCanvas" xmlns:mc="http://schemas.openxmlformats.org/markup-compatibility/2006" xmlns:o="urn:schemas-microsoft-com:office:office" xmlns:r="http://schemas.openxmlformats.org/officeDocument/2006/relationships" xmlns:m="http://schemas.openxmlformats.org/officeDocument/2006/math" xmlns:v="urn:schemas-microsoft-com:vml" xmlns:wp14="http://schemas.microsoft.com/office/word/2010/wordprocessingDrawing" xmlns:wp="http://schemas.openxmlformats.org/drawingml/2006/wordprocessingDrawing" xmlns:w10="urn:schemas-microsoft-com:office:word" xmlns:w="http://schemas.openxmlformats.org/wordprocessingml/2006/main" xmlns:w14="http://schemas.microsoft.com/office/word/2010/wordml" xmlns:w15="http://schemas.microsoft.com/office/word/2012/wordml" xmlns:wpg="http://schemas.microsoft.com/office/word/2010/wordprocessingGroup" xmlns:wpi="http://schemas.microsoft.com/office/word/2010/wordprocessingInk" xmlns:wne="http://schemas.microsoft.com/office/word/2006/wordml" xmlns:wps="http://schemas.microsoft.com/office/word/2010/wordprocessingShape" mc:Ignorable="w14 w15 wp14">
-  <w:p>
-    <w:pPr>
-      <w:pStyle w:val="Footer"/>
-    </w:pPr>
-  </w:p>
-</w:ftr>
-</file>
-
 <file path=word/footnotes.xml><?xml version="1.0" encoding="utf-8"?>
-<w:footnotes xmlns:wpc="http://schemas.microsoft.com/office/word/2010/wordprocessingCanvas" xmlns:mc="http://schemas.openxmlformats.org/markup-compatibility/2006" xmlns:o="urn:schemas-microsoft-com:office:office" xmlns:r="http://schemas.openxmlformats.org/officeDocument/2006/relationships" xmlns:m="http://schemas.openxmlformats.org/officeDocument/2006/math" xmlns:v="urn:schemas-microsoft-com:vml" xmlns:wp14="http://schemas.microsoft.com/office/word/2010/wordprocessingDrawing" xmlns:wp="http://schemas.openxmlformats.org/drawingml/2006/wordprocessingDrawing" xmlns:w10="urn:schemas-microsoft-com:office:word" xmlns:w="http://schemas.openxmlformats.org/wordprocessingml/2006/main" xmlns:w14="http://schemas.microsoft.com/office/word/2010/wordml" xmlns:w15="http://schemas.microsoft.com/office/word/2012/wordml" xmlns:wpg="http://schemas.microsoft.com/office/word/2010/wordprocessingGroup" xmlns:wpi="http://schemas.microsoft.com/office/word/2010/wordprocessingInk" xmlns:wne="http://schemas.microsoft.com/office/word/2006/wordml" xmlns:wps="http://schemas.microsoft.com/office/word/2010/wordprocessingShape" mc:Ignorable="w14 w15 wp14">
+<w:footnotes xmlns:wpc="http://schemas.microsoft.com/office/word/2010/wordprocessingCanvas" xmlns:mo="http://schemas.microsoft.com/office/mac/office/2008/main" xmlns:mc="http://schemas.openxmlformats.org/markup-compatibility/2006" xmlns:mv="urn:schemas-microsoft-com:mac:vml" xmlns:o="urn:schemas-microsoft-com:office:office" xmlns:r="http://schemas.openxmlformats.org/officeDocument/2006/relationships" xmlns:m="http://schemas.openxmlformats.org/officeDocument/2006/math" xmlns:v="urn:schemas-microsoft-com:vml" xmlns:wp14="http://schemas.microsoft.com/office/word/2010/wordprocessingDrawing" xmlns:wp="http://schemas.openxmlformats.org/drawingml/2006/wordprocessingDrawing" xmlns:w10="urn:schemas-microsoft-com:office:word" xmlns:w="http://schemas.openxmlformats.org/wordprocessingml/2006/main" xmlns:w14="http://schemas.microsoft.com/office/word/2010/wordml" xmlns:w15="http://schemas.microsoft.com/office/word/2012/wordml" xmlns:wpg="http://schemas.microsoft.com/office/word/2010/wordprocessingGroup" xmlns:wpi="http://schemas.microsoft.com/office/word/2010/wordprocessingInk" xmlns:wne="http://schemas.microsoft.com/office/word/2006/wordml" xmlns:wps="http://schemas.microsoft.com/office/word/2010/wordprocessingShape" mc:Ignorable="w14 w15 wp14">
   <w:footnote w:type="separator" w:id="-1">
     <w:p>
       <w:pPr>
@@ -1942,17 +1913,7 @@
 </file>
 
 <file path=word/header1.xml><?xml version="1.0" encoding="utf-8"?>
-<w:hdr xmlns:wpc="http://schemas.microsoft.com/office/word/2010/wordprocessingCanvas" xmlns:mc="http://schemas.openxmlformats.org/markup-compatibility/2006" xmlns:o="urn:schemas-microsoft-com:office:office" xmlns:r="http://schemas.openxmlformats.org/officeDocument/2006/relationships" xmlns:m="http://schemas.openxmlformats.org/officeDocument/2006/math" xmlns:v="urn:schemas-microsoft-com:vml" xmlns:wp14="http://schemas.microsoft.com/office/word/2010/wordprocessingDrawing" xmlns:wp="http://schemas.openxmlformats.org/drawingml/2006/wordprocessingDrawing" xmlns:w10="urn:schemas-microsoft-com:office:word" xmlns:w="http://schemas.openxmlformats.org/wordprocessingml/2006/main" xmlns:w14="http://schemas.microsoft.com/office/word/2010/wordml" xmlns:w15="http://schemas.microsoft.com/office/word/2012/wordml" xmlns:wpg="http://schemas.microsoft.com/office/word/2010/wordprocessingGroup" xmlns:wpi="http://schemas.microsoft.com/office/word/2010/wordprocessingInk" xmlns:wne="http://schemas.microsoft.com/office/word/2006/wordml" xmlns:wps="http://schemas.microsoft.com/office/word/2010/wordprocessingShape" mc:Ignorable="w14 w15 wp14">
-  <w:p>
-    <w:pPr>
-      <w:pStyle w:val="Header"/>
-    </w:pPr>
-  </w:p>
-</w:hdr>
-</file>
-
-<file path=word/header2.xml><?xml version="1.0" encoding="utf-8"?>
-<w:hdr xmlns:wpc="http://schemas.microsoft.com/office/word/2010/wordprocessingCanvas" xmlns:mc="http://schemas.openxmlformats.org/markup-compatibility/2006" xmlns:o="urn:schemas-microsoft-com:office:office" xmlns:r="http://schemas.openxmlformats.org/officeDocument/2006/relationships" xmlns:m="http://schemas.openxmlformats.org/officeDocument/2006/math" xmlns:v="urn:schemas-microsoft-com:vml" xmlns:wp14="http://schemas.microsoft.com/office/word/2010/wordprocessingDrawing" xmlns:wp="http://schemas.openxmlformats.org/drawingml/2006/wordprocessingDrawing" xmlns:w10="urn:schemas-microsoft-com:office:word" xmlns:w="http://schemas.openxmlformats.org/wordprocessingml/2006/main" xmlns:w14="http://schemas.microsoft.com/office/word/2010/wordml" xmlns:w15="http://schemas.microsoft.com/office/word/2012/wordml" xmlns:wpg="http://schemas.microsoft.com/office/word/2010/wordprocessingGroup" xmlns:wpi="http://schemas.microsoft.com/office/word/2010/wordprocessingInk" xmlns:wne="http://schemas.microsoft.com/office/word/2006/wordml" xmlns:wps="http://schemas.microsoft.com/office/word/2010/wordprocessingShape" mc:Ignorable="w14 w15 wp14">
+<w:hdr xmlns:wpc="http://schemas.microsoft.com/office/word/2010/wordprocessingCanvas" xmlns:mo="http://schemas.microsoft.com/office/mac/office/2008/main" xmlns:mc="http://schemas.openxmlformats.org/markup-compatibility/2006" xmlns:mv="urn:schemas-microsoft-com:mac:vml" xmlns:o="urn:schemas-microsoft-com:office:office" xmlns:r="http://schemas.openxmlformats.org/officeDocument/2006/relationships" xmlns:m="http://schemas.openxmlformats.org/officeDocument/2006/math" xmlns:v="urn:schemas-microsoft-com:vml" xmlns:wp14="http://schemas.microsoft.com/office/word/2010/wordprocessingDrawing" xmlns:wp="http://schemas.openxmlformats.org/drawingml/2006/wordprocessingDrawing" xmlns:w10="urn:schemas-microsoft-com:office:word" xmlns:w="http://schemas.openxmlformats.org/wordprocessingml/2006/main" xmlns:w14="http://schemas.microsoft.com/office/word/2010/wordml" xmlns:w15="http://schemas.microsoft.com/office/word/2012/wordml" xmlns:wpg="http://schemas.microsoft.com/office/word/2010/wordprocessingGroup" xmlns:wpi="http://schemas.microsoft.com/office/word/2010/wordprocessingInk" xmlns:wne="http://schemas.microsoft.com/office/word/2006/wordml" xmlns:wps="http://schemas.microsoft.com/office/word/2010/wordprocessingShape" mc:Ignorable="w14 w15 wp14">
   <w:p>
     <w:pPr>
       <w:pStyle w:val="Header"/>
@@ -1973,49 +1934,6 @@
     <w:r>
       <w:t>Boy Scouts of America</w:t>
     </w:r>
-  </w:p>
-  <w:p>
-    <w:pPr>
-      <w:pStyle w:val="Header"/>
-    </w:pPr>
-    <w:r>
-      <w:tab/>
-      <w:t>Complete the</w:t>
-    </w:r>
-    <w:r>
-      <w:t xml:space="preserve"> i</w:t>
-    </w:r>
-    <w:r>
-      <w:t xml:space="preserve">nformation </w:t>
-    </w:r>
-    <w:r>
-      <w:t>b</w:t>
-    </w:r>
-    <w:r>
-      <w:t xml:space="preserve">elow and </w:t>
-    </w:r>
-    <w:r>
-      <w:t>send</w:t>
-    </w:r>
-    <w:r>
-      <w:t xml:space="preserve"> to</w:t>
-    </w:r>
-  </w:p>
-  <w:p>
-    <w:pPr>
-      <w:pStyle w:val="Header"/>
-    </w:pPr>
-    <w:r>
-      <w:tab/>
-    </w:r>
-    <w:hyperlink r:id="rId1" w:history="1">
-      <w:r>
-        <w:rPr>
-          <w:rStyle w:val="Hyperlink"/>
-        </w:rPr>
-        <w:t>advancement@bsatroop86.org</w:t>
-      </w:r>
-    </w:hyperlink>
   </w:p>
   <w:p>
     <w:pPr>
@@ -2062,16 +1980,6 @@
 </w:hdr>
 </file>
 
-<file path=word/header3.xml><?xml version="1.0" encoding="utf-8"?>
-<w:hdr xmlns:wpc="http://schemas.microsoft.com/office/word/2010/wordprocessingCanvas" xmlns:mc="http://schemas.openxmlformats.org/markup-compatibility/2006" xmlns:o="urn:schemas-microsoft-com:office:office" xmlns:r="http://schemas.openxmlformats.org/officeDocument/2006/relationships" xmlns:m="http://schemas.openxmlformats.org/officeDocument/2006/math" xmlns:v="urn:schemas-microsoft-com:vml" xmlns:wp14="http://schemas.microsoft.com/office/word/2010/wordprocessingDrawing" xmlns:wp="http://schemas.openxmlformats.org/drawingml/2006/wordprocessingDrawing" xmlns:w10="urn:schemas-microsoft-com:office:word" xmlns:w="http://schemas.openxmlformats.org/wordprocessingml/2006/main" xmlns:w14="http://schemas.microsoft.com/office/word/2010/wordml" xmlns:w15="http://schemas.microsoft.com/office/word/2012/wordml" xmlns:wpg="http://schemas.microsoft.com/office/word/2010/wordprocessingGroup" xmlns:wpi="http://schemas.microsoft.com/office/word/2010/wordprocessingInk" xmlns:wne="http://schemas.microsoft.com/office/word/2006/wordml" xmlns:wps="http://schemas.microsoft.com/office/word/2010/wordprocessingShape" mc:Ignorable="w14 w15 wp14">
-  <w:p>
-    <w:pPr>
-      <w:pStyle w:val="Header"/>
-    </w:pPr>
-  </w:p>
-</w:hdr>
-</file>
-
 <file path=word/styles.xml><?xml version="1.0" encoding="utf-8"?>
 <w:styles xmlns:mc="http://schemas.openxmlformats.org/markup-compatibility/2006" xmlns:r="http://schemas.openxmlformats.org/officeDocument/2006/relationships" xmlns:w="http://schemas.openxmlformats.org/wordprocessingml/2006/main" xmlns:w14="http://schemas.microsoft.com/office/word/2010/wordml" xmlns:w15="http://schemas.microsoft.com/office/word/2012/wordml" mc:Ignorable="w14 w15">
   <w:docDefaults>
@@ -2089,7 +1997,7 @@
       </w:pPr>
     </w:pPrDefault>
   </w:docDefaults>
-  <w:latentStyles w:defLockedState="0" w:defUIPriority="99" w:defSemiHidden="0" w:defUnhideWhenUsed="0" w:defQFormat="0" w:count="371">
+  <w:latentStyles w:defLockedState="0" w:defUIPriority="99" w:defSemiHidden="0" w:defUnhideWhenUsed="0" w:defQFormat="0" w:count="380">
     <w:lsdException w:name="Normal" w:uiPriority="0" w:qFormat="1"/>
     <w:lsdException w:name="heading 1" w:uiPriority="9" w:qFormat="1"/>
     <w:lsdException w:name="heading 2" w:semiHidden="1" w:uiPriority="9" w:unhideWhenUsed="1" w:qFormat="1"/>
@@ -2246,6 +2154,15 @@
     <w:lsdException w:name="Balloon Text" w:semiHidden="1" w:unhideWhenUsed="1"/>
     <w:lsdException w:name="Table Grid" w:uiPriority="59"/>
     <w:lsdException w:name="Table Theme" w:semiHidden="1" w:unhideWhenUsed="1"/>
+    <w:lsdException w:name="Note Level 1" w:semiHidden="1" w:unhideWhenUsed="1"/>
+    <w:lsdException w:name="Note Level 2" w:semiHidden="1" w:unhideWhenUsed="1"/>
+    <w:lsdException w:name="Note Level 3" w:semiHidden="1" w:unhideWhenUsed="1"/>
+    <w:lsdException w:name="Note Level 4" w:semiHidden="1" w:unhideWhenUsed="1"/>
+    <w:lsdException w:name="Note Level 5" w:semiHidden="1" w:unhideWhenUsed="1"/>
+    <w:lsdException w:name="Note Level 6" w:semiHidden="1" w:unhideWhenUsed="1"/>
+    <w:lsdException w:name="Note Level 7" w:semiHidden="1" w:unhideWhenUsed="1"/>
+    <w:lsdException w:name="Note Level 8" w:semiHidden="1" w:unhideWhenUsed="1"/>
+    <w:lsdException w:name="Note Level 9" w:semiHidden="1" w:unhideWhenUsed="1"/>
     <w:lsdException w:name="Placeholder Text" w:semiHidden="1"/>
     <w:lsdException w:name="No Spacing" w:uiPriority="1" w:qFormat="1"/>
     <w:lsdException w:name="Light Shading" w:uiPriority="60"/>
@@ -2583,7 +2500,7 @@
 </file>
 
 <file path=word/glossary/document.xml><?xml version="1.0" encoding="utf-8"?>
-<w:glossaryDocument xmlns:wpc="http://schemas.microsoft.com/office/word/2010/wordprocessingCanvas" xmlns:mc="http://schemas.openxmlformats.org/markup-compatibility/2006" xmlns:o="urn:schemas-microsoft-com:office:office" xmlns:r="http://schemas.openxmlformats.org/officeDocument/2006/relationships" xmlns:m="http://schemas.openxmlformats.org/officeDocument/2006/math" xmlns:v="urn:schemas-microsoft-com:vml" xmlns:wp14="http://schemas.microsoft.com/office/word/2010/wordprocessingDrawing" xmlns:wp="http://schemas.openxmlformats.org/drawingml/2006/wordprocessingDrawing" xmlns:w10="urn:schemas-microsoft-com:office:word" xmlns:w="http://schemas.openxmlformats.org/wordprocessingml/2006/main" xmlns:w14="http://schemas.microsoft.com/office/word/2010/wordml" xmlns:w15="http://schemas.microsoft.com/office/word/2012/wordml" xmlns:wpg="http://schemas.microsoft.com/office/word/2010/wordprocessingGroup" xmlns:wpi="http://schemas.microsoft.com/office/word/2010/wordprocessingInk" xmlns:wne="http://schemas.microsoft.com/office/word/2006/wordml" xmlns:wps="http://schemas.microsoft.com/office/word/2010/wordprocessingShape" mc:Ignorable="w14 w15 wp14">
+<w:glossaryDocument xmlns:wpc="http://schemas.microsoft.com/office/word/2010/wordprocessingCanvas" xmlns:mo="http://schemas.microsoft.com/office/mac/office/2008/main" xmlns:mc="http://schemas.openxmlformats.org/markup-compatibility/2006" xmlns:mv="urn:schemas-microsoft-com:mac:vml" xmlns:o="urn:schemas-microsoft-com:office:office" xmlns:r="http://schemas.openxmlformats.org/officeDocument/2006/relationships" xmlns:m="http://schemas.openxmlformats.org/officeDocument/2006/math" xmlns:v="urn:schemas-microsoft-com:vml" xmlns:wp14="http://schemas.microsoft.com/office/word/2010/wordprocessingDrawing" xmlns:wp="http://schemas.openxmlformats.org/drawingml/2006/wordprocessingDrawing" xmlns:w10="urn:schemas-microsoft-com:office:word" xmlns:w="http://schemas.openxmlformats.org/wordprocessingml/2006/main" xmlns:w14="http://schemas.microsoft.com/office/word/2010/wordml" xmlns:w15="http://schemas.microsoft.com/office/word/2012/wordml" xmlns:wpg="http://schemas.microsoft.com/office/word/2010/wordprocessingGroup" xmlns:wpi="http://schemas.microsoft.com/office/word/2010/wordprocessingInk" xmlns:wne="http://schemas.microsoft.com/office/word/2006/wordml" xmlns:wps="http://schemas.microsoft.com/office/word/2010/wordprocessingShape" mc:Ignorable="w14 w15 wp14">
   <w:docParts>
     <w:docPart>
       <w:docPartPr>
@@ -2620,36 +2537,43 @@
   <w:font w:name="Calibri">
     <w:panose1 w:val="020F0502020204030204"/>
     <w:charset w:val="00"/>
-    <w:family w:val="swiss"/>
+    <w:family w:val="auto"/>
     <w:pitch w:val="variable"/>
     <w:sig w:usb0="E00002FF" w:usb1="4000ACFF" w:usb2="00000001" w:usb3="00000000" w:csb0="0000019F" w:csb1="00000000"/>
   </w:font>
   <w:font w:name="Times New Roman">
     <w:panose1 w:val="02020603050405020304"/>
     <w:charset w:val="00"/>
-    <w:family w:val="roman"/>
+    <w:family w:val="auto"/>
     <w:pitch w:val="variable"/>
-    <w:sig w:usb0="E0002EFF" w:usb1="C0007843" w:usb2="00000009" w:usb3="00000000" w:csb0="000001FF" w:csb1="00000000"/>
+    <w:sig w:usb0="E0002AEF" w:usb1="C0007841" w:usb2="00000009" w:usb3="00000000" w:csb0="000001FF" w:csb1="00000000"/>
   </w:font>
   <w:font w:name="Tahoma">
-    <w:panose1 w:val="020B0604030504040204"/>
+    <w:panose1 w:val="00000000000000000000"/>
     <w:charset w:val="00"/>
     <w:family w:val="swiss"/>
     <w:notTrueType/>
     <w:pitch w:val="variable"/>
     <w:sig w:usb0="00000003" w:usb1="00000000" w:usb2="00000000" w:usb3="00000000" w:csb0="00000001" w:csb1="00000000"/>
   </w:font>
+  <w:font w:name="Arial">
+    <w:panose1 w:val="020B0604020202020204"/>
+    <w:charset w:val="00"/>
+    <w:family w:val="auto"/>
+    <w:pitch w:val="variable"/>
+    <w:sig w:usb0="E0002AFF" w:usb1="C0007843" w:usb2="00000009" w:usb3="00000000" w:csb0="000001FF" w:csb1="00000000"/>
+  </w:font>
   <w:font w:name="Cambria">
     <w:panose1 w:val="02040503050406030204"/>
     <w:charset w:val="00"/>
-    <w:family w:val="roman"/>
+    <w:family w:val="auto"/>
     <w:pitch w:val="variable"/>
     <w:sig w:usb0="E00002FF" w:usb1="400004FF" w:usb2="00000000" w:usb3="00000000" w:csb0="0000019F" w:csb1="00000000"/>
   </w:font>
   <w:font w:name="Calibri Light">
     <w:panose1 w:val="020F0302020204030204"/>
     <w:charset w:val="00"/>
-    <w:family w:val="swiss"/>
+    <w:family w:val="auto"/>
     <w:pitch w:val="variable"/>
     <w:sig w:usb0="A00002EF" w:usb1="4000207B" w:usb2="00000000" w:usb3="00000000" w:csb0="0000019F" w:csb1="00000000"/>
   </w:font>
@@ -2668,10 +2592,9 @@
   <w:rsids>
     <w:rsidRoot w:val="00BC64F8"/>
     <w:rsid w:val="001B014A"/>
-    <w:rsid w:val="008949FE"/>
-    <w:rsid w:val="0099059F"/>
     <w:rsid w:val="009F0D24"/>
     <w:rsid w:val="00BC64F8"/>
+    <w:rsid w:val="00D25369"/>
   </w:rsids>
   <m:mathPr>
     <m:mathFont m:val="Cambria Math"/>
@@ -2710,7 +2633,7 @@
       </w:pPr>
     </w:pPrDefault>
   </w:docDefaults>
-  <w:latentStyles w:defLockedState="0" w:defUIPriority="99" w:defSemiHidden="0" w:defUnhideWhenUsed="0" w:defQFormat="0" w:count="371">
+  <w:latentStyles w:defLockedState="0" w:defUIPriority="99" w:defSemiHidden="0" w:defUnhideWhenUsed="0" w:defQFormat="0" w:count="380">
     <w:lsdException w:name="Normal" w:uiPriority="0" w:qFormat="1"/>
     <w:lsdException w:name="heading 1" w:uiPriority="9" w:qFormat="1"/>
     <w:lsdException w:name="heading 2" w:semiHidden="1" w:uiPriority="9" w:unhideWhenUsed="1" w:qFormat="1"/>
@@ -2867,6 +2790,15 @@
     <w:lsdException w:name="Balloon Text" w:semiHidden="1" w:unhideWhenUsed="1"/>
     <w:lsdException w:name="Table Grid" w:uiPriority="59"/>
     <w:lsdException w:name="Table Theme" w:semiHidden="1" w:unhideWhenUsed="1"/>
+    <w:lsdException w:name="Note Level 1" w:semiHidden="1" w:unhideWhenUsed="1"/>
+    <w:lsdException w:name="Note Level 2" w:semiHidden="1" w:unhideWhenUsed="1"/>
+    <w:lsdException w:name="Note Level 3" w:semiHidden="1" w:unhideWhenUsed="1"/>
+    <w:lsdException w:name="Note Level 4" w:semiHidden="1" w:unhideWhenUsed="1"/>
+    <w:lsdException w:name="Note Level 5" w:semiHidden="1" w:unhideWhenUsed="1"/>
+    <w:lsdException w:name="Note Level 6" w:semiHidden="1" w:unhideWhenUsed="1"/>
+    <w:lsdException w:name="Note Level 7" w:semiHidden="1" w:unhideWhenUsed="1"/>
+    <w:lsdException w:name="Note Level 8" w:semiHidden="1" w:unhideWhenUsed="1"/>
+    <w:lsdException w:name="Note Level 9" w:semiHidden="1" w:unhideWhenUsed="1"/>
     <w:lsdException w:name="Placeholder Text" w:semiHidden="1"/>
     <w:lsdException w:name="No Spacing" w:uiPriority="1" w:qFormat="1"/>
     <w:lsdException w:name="Light Shading" w:uiPriority="60"/>
@@ -3134,6 +3066,7 @@
 <w:webSettings xmlns:mc="http://schemas.openxmlformats.org/markup-compatibility/2006" xmlns:r="http://schemas.openxmlformats.org/officeDocument/2006/relationships" xmlns:w="http://schemas.openxmlformats.org/wordprocessingml/2006/main" xmlns:w14="http://schemas.microsoft.com/office/word/2010/wordml" xmlns:w15="http://schemas.microsoft.com/office/word/2012/wordml" mc:Ignorable="w14 w15">
   <w:optimizeForBrowser/>
   <w:allowPNG/>
+  <w:doNotSaveAsSingleFile/>
 </w:webSettings>
 </file>
 
@@ -3427,7 +3360,7 @@
 </file>
 
 <file path=customXml/itemProps1.xml><?xml version="1.0" encoding="utf-8"?>
-<ds:datastoreItem xmlns:ds="http://schemas.openxmlformats.org/officeDocument/2006/customXml" ds:itemID="{91FD9184-24D5-4ECD-A71D-FB610BADBF22}">
+<ds:datastoreItem xmlns:ds="http://schemas.openxmlformats.org/officeDocument/2006/customXml" ds:itemID="{BC44C2C1-5DE6-4F4C-90F6-9E666D3B3A76}">
   <ds:schemaRefs>
     <ds:schemaRef ds:uri="http://schemas.openxmlformats.org/officeDocument/2006/bibliography"/>
   </ds:schemaRefs>

</xml_diff>